<commit_message>
add HW_CH3 picture and zip
</commit_message>
<xml_diff>
--- a/105360043_沈酩閎_HW_CH3/HW-心得報告.docx
+++ b/105360043_沈酩閎_HW_CH3/HW-心得報告.docx
@@ -3,6 +3,140 @@
 <w:document xmlns:wpc="http://schemas.microsoft.com/office/word/2010/wordprocessingCanvas" xmlns:cx="http://schemas.microsoft.com/office/drawing/2014/chartex" xmlns:cx1="http://schemas.microsoft.com/office/drawing/2015/9/8/chartex" xmlns:mc="http://schemas.openxmlformats.org/markup-compatibility/2006" xmlns:o="urn:schemas-microsoft-com:office:office" xmlns:r="http://schemas.openxmlformats.org/officeDocument/2006/relationships" xmlns:m="http://schemas.openxmlformats.org/officeDocument/2006/math" xmlns:v="urn:schemas-microsoft-com:vml" xmlns:wp14="http://schemas.microsoft.com/office/word/2010/wordprocessingDrawing" xmlns:wp="http://schemas.openxmlformats.org/drawingml/2006/wordprocessingDrawing" xmlns:w10="urn:schemas-microsoft-com:office:word" xmlns:w="http://schemas.openxmlformats.org/wordprocessingml/2006/main" xmlns:w14="http://schemas.microsoft.com/office/word/2010/wordml" xmlns:w15="http://schemas.microsoft.com/office/word/2012/wordml" xmlns:w16se="http://schemas.microsoft.com/office/word/2015/wordml/symex" xmlns:wpg="http://schemas.microsoft.com/office/word/2010/wordprocessingGroup" xmlns:wpi="http://schemas.microsoft.com/office/word/2010/wordprocessingInk" xmlns:wne="http://schemas.microsoft.com/office/word/2006/wordml" xmlns:wps="http://schemas.microsoft.com/office/word/2010/wordprocessingShape" mc:Ignorable="w14 w15 w16se wp14">
   <w:body>
     <w:p>
+      <w:r>
+        <w:rPr>
+          <w:rFonts w:hint="eastAsia"/>
+        </w:rPr>
+        <w:t>這次上課教的</w:t>
+      </w:r>
+      <w:r>
+        <w:rPr>
+          <w:rFonts w:hint="eastAsia"/>
+        </w:rPr>
+        <w:t>class</w:t>
+      </w:r>
+      <w:r>
+        <w:rPr>
+          <w:rFonts w:hint="eastAsia"/>
+        </w:rPr>
+        <w:t>是非常方便的，他可以把東西物件化，在撰寫大型程式上面的時候經常使用，其中，建構者與</w:t>
+      </w:r>
+      <w:r>
+        <w:rPr>
+          <w:rFonts w:hint="eastAsia"/>
+        </w:rPr>
+        <w:t>public</w:t>
+      </w:r>
+      <w:r>
+        <w:rPr>
+          <w:rFonts w:hint="eastAsia"/>
+        </w:rPr>
+        <w:t>、</w:t>
+      </w:r>
+      <w:r>
+        <w:rPr>
+          <w:rFonts w:hint="eastAsia"/>
+        </w:rPr>
+        <w:t>private</w:t>
+      </w:r>
+      <w:r>
+        <w:rPr>
+          <w:rFonts w:hint="eastAsia"/>
+        </w:rPr>
+        <w:t>都是時常需要技巧使用，這可以讓</w:t>
+      </w:r>
+      <w:r>
+        <w:rPr>
+          <w:rFonts w:hint="eastAsia"/>
+        </w:rPr>
+        <w:t>程式</w:t>
+      </w:r>
+      <w:r>
+        <w:rPr>
+          <w:rFonts w:hint="eastAsia"/>
+        </w:rPr>
+        <w:t>變得更好撰寫</w:t>
+      </w:r>
+      <w:r>
+        <w:rPr>
+          <w:rFonts w:hint="eastAsia"/>
+        </w:rPr>
+        <w:t>且</w:t>
+      </w:r>
+      <w:r>
+        <w:rPr>
+          <w:rFonts w:hint="eastAsia"/>
+        </w:rPr>
+        <w:t>更精簡</w:t>
+      </w:r>
+      <w:r>
+        <w:rPr>
+          <w:rFonts w:hint="eastAsia"/>
+        </w:rPr>
+        <w:t>內容</w:t>
+      </w:r>
+      <w:r>
+        <w:rPr>
+          <w:rFonts w:hint="eastAsia"/>
+        </w:rPr>
+        <w:t>及更好管理</w:t>
+      </w:r>
+      <w:r>
+        <w:rPr>
+          <w:rFonts w:hint="eastAsia"/>
+        </w:rPr>
+        <w:t>除錯或更動整體架構</w:t>
+      </w:r>
+      <w:r>
+        <w:rPr>
+          <w:rFonts w:hint="eastAsia"/>
+        </w:rPr>
+        <w:t>。</w:t>
+      </w:r>
+    </w:p>
+    <w:p>
+      <w:r>
+        <w:rPr>
+          <w:noProof/>
+        </w:rPr>
+        <w:drawing>
+          <wp:inline distT="0" distB="0" distL="0" distR="0" wp14:anchorId="678413F2" wp14:editId="3245E10C">
+            <wp:extent cx="5274310" cy="2829560"/>
+            <wp:effectExtent l="0" t="0" r="2540" b="8890"/>
+            <wp:docPr id="1" name="圖片 1"/>
+            <wp:cNvGraphicFramePr>
+              <a:graphicFrameLocks xmlns:a="http://schemas.openxmlformats.org/drawingml/2006/main" noChangeAspect="1"/>
+            </wp:cNvGraphicFramePr>
+            <a:graphic xmlns:a="http://schemas.openxmlformats.org/drawingml/2006/main">
+              <a:graphicData uri="http://schemas.openxmlformats.org/drawingml/2006/picture">
+                <pic:pic xmlns:pic="http://schemas.openxmlformats.org/drawingml/2006/picture">
+                  <pic:nvPicPr>
+                    <pic:cNvPr id="1" name=""/>
+                    <pic:cNvPicPr/>
+                  </pic:nvPicPr>
+                  <pic:blipFill>
+                    <a:blip r:embed="rId4"/>
+                    <a:stretch>
+                      <a:fillRect/>
+                    </a:stretch>
+                  </pic:blipFill>
+                  <pic:spPr>
+                    <a:xfrm>
+                      <a:off x="0" y="0"/>
+                      <a:ext cx="5274310" cy="2829560"/>
+                    </a:xfrm>
+                    <a:prstGeom prst="rect">
+                      <a:avLst/>
+                    </a:prstGeom>
+                  </pic:spPr>
+                </pic:pic>
+              </a:graphicData>
+            </a:graphic>
+          </wp:inline>
+        </w:drawing>
+      </w:r>
+    </w:p>
+    <w:p>
       <w:pPr>
         <w:rPr>
           <w:rFonts w:hint="eastAsia"/>
@@ -10,102 +144,46 @@
       </w:pPr>
       <w:r>
         <w:rPr>
-          <w:rFonts w:hint="eastAsia"/>
-        </w:rPr>
-        <w:t>這次上課教的</w:t>
-      </w:r>
-      <w:r>
-        <w:rPr>
-          <w:rFonts w:hint="eastAsia"/>
-        </w:rPr>
-        <w:t>class</w:t>
-      </w:r>
-      <w:r>
-        <w:rPr>
-          <w:rFonts w:hint="eastAsia"/>
-        </w:rPr>
-        <w:t>是非常方便的，他可以把東西物件化，在撰寫大型程式上面的時候經常使用，其中，建構者與</w:t>
-      </w:r>
-      <w:r>
-        <w:rPr>
-          <w:rFonts w:hint="eastAsia"/>
-        </w:rPr>
-        <w:t>public</w:t>
-      </w:r>
-      <w:r>
-        <w:rPr>
-          <w:rFonts w:hint="eastAsia"/>
-        </w:rPr>
-        <w:t>、</w:t>
-      </w:r>
-      <w:r>
-        <w:rPr>
-          <w:rFonts w:hint="eastAsia"/>
-        </w:rPr>
-        <w:t>private</w:t>
-      </w:r>
-      <w:r>
-        <w:rPr>
-          <w:rFonts w:hint="eastAsia"/>
-        </w:rPr>
-        <w:t>都是時常需要技巧使用，這可以讓</w:t>
-      </w:r>
-      <w:r>
-        <w:rPr>
-          <w:rFonts w:hint="eastAsia"/>
-        </w:rPr>
-        <w:t>程式</w:t>
-      </w:r>
-      <w:r>
-        <w:rPr>
-          <w:rFonts w:hint="eastAsia"/>
-        </w:rPr>
-        <w:t>變得更好撰寫</w:t>
-      </w:r>
-      <w:r>
-        <w:rPr>
-          <w:rFonts w:hint="eastAsia"/>
-        </w:rPr>
-        <w:t>且</w:t>
-      </w:r>
-      <w:r>
-        <w:rPr>
-          <w:rFonts w:hint="eastAsia"/>
-        </w:rPr>
-        <w:t>更精簡</w:t>
-      </w:r>
-      <w:r>
-        <w:rPr>
-          <w:rFonts w:hint="eastAsia"/>
-        </w:rPr>
-        <w:t>內容</w:t>
-      </w:r>
-      <w:r>
-        <w:rPr>
-          <w:rFonts w:hint="eastAsia"/>
-        </w:rPr>
-        <w:t>及更好管理</w:t>
-      </w:r>
-      <w:r>
-        <w:rPr>
-          <w:rFonts w:hint="eastAsia"/>
-        </w:rPr>
-        <w:t>除錯或更動整體架</w:t>
+          <w:noProof/>
+        </w:rPr>
+        <w:drawing>
+          <wp:inline distT="0" distB="0" distL="0" distR="0" wp14:anchorId="0FECC585" wp14:editId="31E1B2C8">
+            <wp:extent cx="5274310" cy="2829560"/>
+            <wp:effectExtent l="0" t="0" r="2540" b="8890"/>
+            <wp:docPr id="3" name="圖片 3"/>
+            <wp:cNvGraphicFramePr>
+              <a:graphicFrameLocks xmlns:a="http://schemas.openxmlformats.org/drawingml/2006/main" noChangeAspect="1"/>
+            </wp:cNvGraphicFramePr>
+            <a:graphic xmlns:a="http://schemas.openxmlformats.org/drawingml/2006/main">
+              <a:graphicData uri="http://schemas.openxmlformats.org/drawingml/2006/picture">
+                <pic:pic xmlns:pic="http://schemas.openxmlformats.org/drawingml/2006/picture">
+                  <pic:nvPicPr>
+                    <pic:cNvPr id="1" name=""/>
+                    <pic:cNvPicPr/>
+                  </pic:nvPicPr>
+                  <pic:blipFill>
+                    <a:blip r:embed="rId5"/>
+                    <a:stretch>
+                      <a:fillRect/>
+                    </a:stretch>
+                  </pic:blipFill>
+                  <pic:spPr>
+                    <a:xfrm>
+                      <a:off x="0" y="0"/>
+                      <a:ext cx="5274310" cy="2829560"/>
+                    </a:xfrm>
+                    <a:prstGeom prst="rect">
+                      <a:avLst/>
+                    </a:prstGeom>
+                  </pic:spPr>
+                </pic:pic>
+              </a:graphicData>
+            </a:graphic>
+          </wp:inline>
+        </w:drawing>
       </w:r>
       <w:bookmarkStart w:id="0" w:name="_GoBack"/>
       <w:bookmarkEnd w:id="0"/>
-      <w:r>
-        <w:rPr>
-          <w:rFonts w:hint="eastAsia"/>
-        </w:rPr>
-        <w:t>構</w:t>
-      </w:r>
-      <w:r>
-        <w:rPr>
-          <w:rFonts w:hint="eastAsia"/>
-        </w:rPr>
-        <w:t>。</w:t>
-      </w:r>
     </w:p>
     <w:sectPr>
       <w:pgSz w:w="11906" w:h="16838"/>

</xml_diff>